<commit_message>
Update Conway - HW1 [Outline].docx
</commit_message>
<xml_diff>
--- a/Homework 1 - Research Problem Background and Investigation/Conway - HW1 [Outline].docx
+++ b/Homework 1 - Research Problem Background and Investigation/Conway - HW1 [Outline].docx
@@ -49,8 +49,331 @@
     </w:p>
     <w:p>
       <w:pPr>
+        <w:pStyle w:val="ListParagraph"/>
+        <w:numPr>
+          <w:ilvl w:val="0"/>
+          <w:numId w:val="48"/>
+        </w:numPr>
         <w:rPr>
-          <w:rFonts w:ascii="Times New Roman" w:hAnsi="Times New Roman" w:cs="Times New Roman"/>
+          <w:rFonts w:ascii="Times New Roman" w:hAnsi="Times New Roman"/>
+        </w:rPr>
+      </w:pPr>
+      <w:r>
+        <w:rPr>
+          <w:rFonts w:ascii="Times New Roman" w:hAnsi="Times New Roman"/>
+        </w:rPr>
+        <w:t>Introduction</w:t>
+      </w:r>
+    </w:p>
+    <w:p>
+      <w:pPr>
+        <w:pStyle w:val="ListParagraph"/>
+        <w:numPr>
+          <w:ilvl w:val="1"/>
+          <w:numId w:val="48"/>
+        </w:numPr>
+        <w:rPr>
+          <w:rFonts w:ascii="Times New Roman" w:hAnsi="Times New Roman"/>
+        </w:rPr>
+      </w:pPr>
+      <w:r>
+        <w:rPr>
+          <w:rFonts w:ascii="Times New Roman" w:hAnsi="Times New Roman"/>
+        </w:rPr>
+        <w:t>Option</w:t>
+      </w:r>
+      <w:r>
+        <w:rPr>
+          <w:rFonts w:ascii="Times New Roman" w:hAnsi="Times New Roman"/>
+        </w:rPr>
+        <w:t xml:space="preserve"> </w:t>
+      </w:r>
+      <w:r>
+        <w:rPr>
+          <w:rFonts w:ascii="Times New Roman" w:hAnsi="Times New Roman"/>
+        </w:rPr>
+        <w:t>and Topic</w:t>
+      </w:r>
+      <w:r>
+        <w:rPr>
+          <w:rFonts w:ascii="Times New Roman" w:hAnsi="Times New Roman"/>
+        </w:rPr>
+        <w:t xml:space="preserve"> selection </w:t>
+      </w:r>
+    </w:p>
+    <w:p>
+      <w:pPr>
+        <w:pStyle w:val="ListParagraph"/>
+        <w:numPr>
+          <w:ilvl w:val="1"/>
+          <w:numId w:val="48"/>
+        </w:numPr>
+        <w:rPr>
+          <w:rFonts w:ascii="Times New Roman" w:hAnsi="Times New Roman"/>
+        </w:rPr>
+      </w:pPr>
+      <w:r>
+        <w:rPr>
+          <w:rFonts w:ascii="Times New Roman" w:hAnsi="Times New Roman"/>
+        </w:rPr>
+        <w:t>brief introduction to the topic</w:t>
+      </w:r>
+    </w:p>
+    <w:p>
+      <w:pPr>
+        <w:pStyle w:val="ListParagraph"/>
+        <w:numPr>
+          <w:ilvl w:val="1"/>
+          <w:numId w:val="48"/>
+        </w:numPr>
+        <w:rPr>
+          <w:rFonts w:ascii="Times New Roman" w:hAnsi="Times New Roman"/>
+        </w:rPr>
+      </w:pPr>
+      <w:r>
+        <w:rPr>
+          <w:rFonts w:ascii="Times New Roman" w:hAnsi="Times New Roman"/>
+        </w:rPr>
+        <w:t>relevan</w:t>
+      </w:r>
+      <w:r>
+        <w:rPr>
+          <w:rFonts w:ascii="Times New Roman" w:hAnsi="Times New Roman"/>
+        </w:rPr>
+        <w:t>ce/</w:t>
+      </w:r>
+      <w:r>
+        <w:rPr>
+          <w:rFonts w:ascii="Times New Roman" w:hAnsi="Times New Roman"/>
+        </w:rPr>
+        <w:t>significan</w:t>
+      </w:r>
+      <w:r>
+        <w:rPr>
+          <w:rFonts w:ascii="Times New Roman" w:hAnsi="Times New Roman"/>
+        </w:rPr>
+        <w:t>ce</w:t>
+      </w:r>
+    </w:p>
+    <w:p>
+      <w:pPr>
+        <w:pStyle w:val="ListParagraph"/>
+        <w:numPr>
+          <w:ilvl w:val="1"/>
+          <w:numId w:val="48"/>
+        </w:numPr>
+        <w:rPr>
+          <w:rFonts w:ascii="Times New Roman" w:hAnsi="Times New Roman"/>
+        </w:rPr>
+      </w:pPr>
+      <w:r>
+        <w:rPr>
+          <w:rFonts w:ascii="Times New Roman" w:hAnsi="Times New Roman"/>
+        </w:rPr>
+        <w:t>impact</w:t>
+      </w:r>
+    </w:p>
+    <w:p>
+      <w:pPr>
+        <w:pStyle w:val="ListParagraph"/>
+        <w:ind w:left="1440"/>
+        <w:rPr>
+          <w:rFonts w:ascii="Times New Roman" w:hAnsi="Times New Roman"/>
+        </w:rPr>
+      </w:pPr>
+    </w:p>
+    <w:p>
+      <w:pPr>
+        <w:pStyle w:val="ListParagraph"/>
+        <w:numPr>
+          <w:ilvl w:val="0"/>
+          <w:numId w:val="48"/>
+        </w:numPr>
+        <w:rPr>
+          <w:rFonts w:ascii="Times New Roman" w:hAnsi="Times New Roman"/>
+        </w:rPr>
+      </w:pPr>
+      <w:r>
+        <w:rPr>
+          <w:rFonts w:ascii="Times New Roman" w:hAnsi="Times New Roman"/>
+        </w:rPr>
+        <w:t>Research Problem Statement</w:t>
+      </w:r>
+    </w:p>
+    <w:p>
+      <w:pPr>
+        <w:pStyle w:val="ListParagraph"/>
+        <w:numPr>
+          <w:ilvl w:val="1"/>
+          <w:numId w:val="48"/>
+        </w:numPr>
+        <w:rPr>
+          <w:rFonts w:ascii="Times New Roman" w:hAnsi="Times New Roman"/>
+          <w:color w:val="538135" w:themeColor="accent6" w:themeShade="BF"/>
+        </w:rPr>
+      </w:pPr>
+      <w:r>
+        <w:rPr>
+          <w:rFonts w:ascii="Times New Roman" w:hAnsi="Times New Roman"/>
+          <w:color w:val="538135" w:themeColor="accent6" w:themeShade="BF"/>
+        </w:rPr>
+        <w:t>research problem (what specific problem you are trying to solve)</w:t>
+      </w:r>
+    </w:p>
+    <w:p>
+      <w:pPr>
+        <w:pStyle w:val="ListParagraph"/>
+        <w:numPr>
+          <w:ilvl w:val="1"/>
+          <w:numId w:val="48"/>
+        </w:numPr>
+        <w:rPr>
+          <w:rFonts w:ascii="Times New Roman" w:hAnsi="Times New Roman"/>
+          <w:color w:val="538135" w:themeColor="accent6" w:themeShade="BF"/>
+        </w:rPr>
+      </w:pPr>
+      <w:r>
+        <w:rPr>
+          <w:rFonts w:ascii="Times New Roman" w:hAnsi="Times New Roman"/>
+          <w:color w:val="538135" w:themeColor="accent6" w:themeShade="BF"/>
+        </w:rPr>
+        <w:t>research motivation (why your proposed research is even needed)</w:t>
+      </w:r>
+    </w:p>
+    <w:p>
+      <w:pPr>
+        <w:pStyle w:val="ListParagraph"/>
+        <w:numPr>
+          <w:ilvl w:val="1"/>
+          <w:numId w:val="48"/>
+        </w:numPr>
+        <w:rPr>
+          <w:rFonts w:ascii="Times New Roman" w:hAnsi="Times New Roman"/>
+          <w:color w:val="538135" w:themeColor="accent6" w:themeShade="BF"/>
+        </w:rPr>
+      </w:pPr>
+      <w:r>
+        <w:rPr>
+          <w:rFonts w:ascii="Times New Roman" w:hAnsi="Times New Roman"/>
+          <w:color w:val="538135" w:themeColor="accent6" w:themeShade="BF"/>
+        </w:rPr>
+        <w:t>research background (what is the current state of this research problem)</w:t>
+      </w:r>
+    </w:p>
+    <w:p>
+      <w:pPr>
+        <w:pStyle w:val="ListParagraph"/>
+        <w:numPr>
+          <w:ilvl w:val="1"/>
+          <w:numId w:val="48"/>
+        </w:numPr>
+        <w:rPr>
+          <w:rFonts w:ascii="Times New Roman" w:hAnsi="Times New Roman"/>
+        </w:rPr>
+      </w:pPr>
+    </w:p>
+    <w:p>
+      <w:pPr>
+        <w:pStyle w:val="ListParagraph"/>
+        <w:numPr>
+          <w:ilvl w:val="0"/>
+          <w:numId w:val="48"/>
+        </w:numPr>
+        <w:rPr>
+          <w:rFonts w:ascii="Times New Roman" w:hAnsi="Times New Roman"/>
+        </w:rPr>
+      </w:pPr>
+      <w:r>
+        <w:rPr>
+          <w:rFonts w:ascii="Times New Roman" w:hAnsi="Times New Roman"/>
+        </w:rPr>
+        <w:t xml:space="preserve">Course </w:t>
+      </w:r>
+      <w:r>
+        <w:rPr>
+          <w:rFonts w:ascii="Times New Roman" w:hAnsi="Times New Roman"/>
+        </w:rPr>
+        <w:t>Specifics</w:t>
+      </w:r>
+    </w:p>
+    <w:p>
+      <w:pPr>
+        <w:pStyle w:val="ListParagraph"/>
+        <w:numPr>
+          <w:ilvl w:val="1"/>
+          <w:numId w:val="48"/>
+        </w:numPr>
+        <w:rPr>
+          <w:rFonts w:ascii="Times New Roman" w:hAnsi="Times New Roman"/>
+        </w:rPr>
+      </w:pPr>
+      <w:r>
+        <w:rPr>
+          <w:rFonts w:ascii="Times New Roman" w:hAnsi="Times New Roman"/>
+        </w:rPr>
+        <w:t>Course Overview</w:t>
+      </w:r>
+    </w:p>
+    <w:p>
+      <w:pPr>
+        <w:pStyle w:val="ListParagraph"/>
+        <w:numPr>
+          <w:ilvl w:val="1"/>
+          <w:numId w:val="48"/>
+        </w:numPr>
+        <w:rPr>
+          <w:rFonts w:ascii="Times New Roman" w:hAnsi="Times New Roman"/>
+        </w:rPr>
+      </w:pPr>
+      <w:r>
+        <w:rPr>
+          <w:rFonts w:ascii="Times New Roman" w:hAnsi="Times New Roman"/>
+        </w:rPr>
+        <w:t>Course Objectives</w:t>
+      </w:r>
+    </w:p>
+    <w:p>
+      <w:pPr>
+        <w:pStyle w:val="ListParagraph"/>
+        <w:numPr>
+          <w:ilvl w:val="1"/>
+          <w:numId w:val="48"/>
+        </w:numPr>
+        <w:rPr>
+          <w:rFonts w:ascii="Times New Roman" w:hAnsi="Times New Roman"/>
+        </w:rPr>
+      </w:pPr>
+      <w:r>
+        <w:rPr>
+          <w:rFonts w:ascii="Times New Roman" w:hAnsi="Times New Roman"/>
+        </w:rPr>
+        <w:t>Benefits</w:t>
+      </w:r>
+    </w:p>
+    <w:p>
+      <w:pPr>
+        <w:pStyle w:val="ListParagraph"/>
+        <w:numPr>
+          <w:ilvl w:val="0"/>
+          <w:numId w:val="48"/>
+        </w:numPr>
+        <w:rPr>
+          <w:rFonts w:ascii="Times New Roman" w:hAnsi="Times New Roman"/>
+        </w:rPr>
+      </w:pPr>
+      <w:r>
+        <w:rPr>
+          <w:rFonts w:ascii="Times New Roman" w:hAnsi="Times New Roman"/>
+        </w:rPr>
+        <w:t>Conclusion</w:t>
+      </w:r>
+    </w:p>
+    <w:p>
+      <w:pPr>
+        <w:pStyle w:val="ListParagraph"/>
+        <w:ind w:left="1440"/>
+        <w:rPr>
+          <w:rFonts w:ascii="Times New Roman" w:hAnsi="Times New Roman"/>
         </w:rPr>
       </w:pPr>
     </w:p>
@@ -2252,6 +2575,119 @@
     </w:lvl>
   </w:abstractNum>
   <w:abstractNum w:abstractNumId="21" w15:restartNumberingAfterBreak="0">
+    <w:nsid w:val="466D17CF"/>
+    <w:multiLevelType w:val="hybridMultilevel"/>
+    <w:tmpl w:val="4B824D3C"/>
+    <w:lvl w:ilvl="0" w:tplc="04090001">
+      <w:start w:val="1"/>
+      <w:numFmt w:val="bullet"/>
+      <w:lvlText w:val=""/>
+      <w:lvlJc w:val="left"/>
+      <w:pPr>
+        <w:ind w:left="720" w:hanging="360"/>
+      </w:pPr>
+      <w:rPr>
+        <w:rFonts w:ascii="Symbol" w:hAnsi="Symbol" w:hint="default"/>
+      </w:rPr>
+    </w:lvl>
+    <w:lvl w:ilvl="1" w:tplc="04090003">
+      <w:start w:val="1"/>
+      <w:numFmt w:val="bullet"/>
+      <w:lvlText w:val="o"/>
+      <w:lvlJc w:val="left"/>
+      <w:pPr>
+        <w:ind w:left="1440" w:hanging="360"/>
+      </w:pPr>
+      <w:rPr>
+        <w:rFonts w:ascii="Courier New" w:hAnsi="Courier New" w:cs="Courier New" w:hint="default"/>
+      </w:rPr>
+    </w:lvl>
+    <w:lvl w:ilvl="2" w:tplc="04090005" w:tentative="1">
+      <w:start w:val="1"/>
+      <w:numFmt w:val="bullet"/>
+      <w:lvlText w:val=""/>
+      <w:lvlJc w:val="left"/>
+      <w:pPr>
+        <w:ind w:left="2160" w:hanging="360"/>
+      </w:pPr>
+      <w:rPr>
+        <w:rFonts w:ascii="Wingdings" w:hAnsi="Wingdings" w:hint="default"/>
+      </w:rPr>
+    </w:lvl>
+    <w:lvl w:ilvl="3" w:tplc="04090001" w:tentative="1">
+      <w:start w:val="1"/>
+      <w:numFmt w:val="bullet"/>
+      <w:lvlText w:val=""/>
+      <w:lvlJc w:val="left"/>
+      <w:pPr>
+        <w:ind w:left="2880" w:hanging="360"/>
+      </w:pPr>
+      <w:rPr>
+        <w:rFonts w:ascii="Symbol" w:hAnsi="Symbol" w:hint="default"/>
+      </w:rPr>
+    </w:lvl>
+    <w:lvl w:ilvl="4" w:tplc="04090003" w:tentative="1">
+      <w:start w:val="1"/>
+      <w:numFmt w:val="bullet"/>
+      <w:lvlText w:val="o"/>
+      <w:lvlJc w:val="left"/>
+      <w:pPr>
+        <w:ind w:left="3600" w:hanging="360"/>
+      </w:pPr>
+      <w:rPr>
+        <w:rFonts w:ascii="Courier New" w:hAnsi="Courier New" w:cs="Courier New" w:hint="default"/>
+      </w:rPr>
+    </w:lvl>
+    <w:lvl w:ilvl="5" w:tplc="04090005" w:tentative="1">
+      <w:start w:val="1"/>
+      <w:numFmt w:val="bullet"/>
+      <w:lvlText w:val=""/>
+      <w:lvlJc w:val="left"/>
+      <w:pPr>
+        <w:ind w:left="4320" w:hanging="360"/>
+      </w:pPr>
+      <w:rPr>
+        <w:rFonts w:ascii="Wingdings" w:hAnsi="Wingdings" w:hint="default"/>
+      </w:rPr>
+    </w:lvl>
+    <w:lvl w:ilvl="6" w:tplc="04090001" w:tentative="1">
+      <w:start w:val="1"/>
+      <w:numFmt w:val="bullet"/>
+      <w:lvlText w:val=""/>
+      <w:lvlJc w:val="left"/>
+      <w:pPr>
+        <w:ind w:left="5040" w:hanging="360"/>
+      </w:pPr>
+      <w:rPr>
+        <w:rFonts w:ascii="Symbol" w:hAnsi="Symbol" w:hint="default"/>
+      </w:rPr>
+    </w:lvl>
+    <w:lvl w:ilvl="7" w:tplc="04090003" w:tentative="1">
+      <w:start w:val="1"/>
+      <w:numFmt w:val="bullet"/>
+      <w:lvlText w:val="o"/>
+      <w:lvlJc w:val="left"/>
+      <w:pPr>
+        <w:ind w:left="5760" w:hanging="360"/>
+      </w:pPr>
+      <w:rPr>
+        <w:rFonts w:ascii="Courier New" w:hAnsi="Courier New" w:cs="Courier New" w:hint="default"/>
+      </w:rPr>
+    </w:lvl>
+    <w:lvl w:ilvl="8" w:tplc="04090005" w:tentative="1">
+      <w:start w:val="1"/>
+      <w:numFmt w:val="bullet"/>
+      <w:lvlText w:val=""/>
+      <w:lvlJc w:val="left"/>
+      <w:pPr>
+        <w:ind w:left="6480" w:hanging="360"/>
+      </w:pPr>
+      <w:rPr>
+        <w:rFonts w:ascii="Wingdings" w:hAnsi="Wingdings" w:hint="default"/>
+      </w:rPr>
+    </w:lvl>
+  </w:abstractNum>
+  <w:abstractNum w:abstractNumId="22" w15:restartNumberingAfterBreak="0">
     <w:nsid w:val="50355232"/>
     <w:multiLevelType w:val="hybridMultilevel"/>
     <w:tmpl w:val="2F54098E"/>
@@ -2337,7 +2773,7 @@
       </w:pPr>
     </w:lvl>
   </w:abstractNum>
-  <w:abstractNum w:abstractNumId="22" w15:restartNumberingAfterBreak="0">
+  <w:abstractNum w:abstractNumId="23" w15:restartNumberingAfterBreak="0">
     <w:nsid w:val="511A07CA"/>
     <w:multiLevelType w:val="hybridMultilevel"/>
     <w:tmpl w:val="EBA0E354"/>
@@ -2423,7 +2859,7 @@
       </w:pPr>
     </w:lvl>
   </w:abstractNum>
-  <w:abstractNum w:abstractNumId="23" w15:restartNumberingAfterBreak="0">
+  <w:abstractNum w:abstractNumId="24" w15:restartNumberingAfterBreak="0">
     <w:nsid w:val="52060743"/>
     <w:multiLevelType w:val="hybridMultilevel"/>
     <w:tmpl w:val="6EC63DD6"/>
@@ -2536,7 +2972,7 @@
       </w:rPr>
     </w:lvl>
   </w:abstractNum>
-  <w:abstractNum w:abstractNumId="24" w15:restartNumberingAfterBreak="0">
+  <w:abstractNum w:abstractNumId="25" w15:restartNumberingAfterBreak="0">
     <w:nsid w:val="52C7541E"/>
     <w:multiLevelType w:val="hybridMultilevel"/>
     <w:tmpl w:val="712636C2"/>
@@ -2649,7 +3085,7 @@
       </w:rPr>
     </w:lvl>
   </w:abstractNum>
-  <w:abstractNum w:abstractNumId="25" w15:restartNumberingAfterBreak="0">
+  <w:abstractNum w:abstractNumId="26" w15:restartNumberingAfterBreak="0">
     <w:nsid w:val="56983F41"/>
     <w:multiLevelType w:val="hybridMultilevel"/>
     <w:tmpl w:val="E32CAC08"/>
@@ -2762,7 +3198,7 @@
       </w:rPr>
     </w:lvl>
   </w:abstractNum>
-  <w:abstractNum w:abstractNumId="26" w15:restartNumberingAfterBreak="0">
+  <w:abstractNum w:abstractNumId="27" w15:restartNumberingAfterBreak="0">
     <w:nsid w:val="57511975"/>
     <w:multiLevelType w:val="hybridMultilevel"/>
     <w:tmpl w:val="251E3F10"/>
@@ -2856,7 +3292,7 @@
       </w:pPr>
     </w:lvl>
   </w:abstractNum>
-  <w:abstractNum w:abstractNumId="27" w15:restartNumberingAfterBreak="0">
+  <w:abstractNum w:abstractNumId="28" w15:restartNumberingAfterBreak="0">
     <w:nsid w:val="5BB15B82"/>
     <w:multiLevelType w:val="hybridMultilevel"/>
     <w:tmpl w:val="CD12C66A"/>
@@ -2969,7 +3405,7 @@
       </w:rPr>
     </w:lvl>
   </w:abstractNum>
-  <w:abstractNum w:abstractNumId="28" w15:restartNumberingAfterBreak="0">
+  <w:abstractNum w:abstractNumId="29" w15:restartNumberingAfterBreak="0">
     <w:nsid w:val="5E6931F2"/>
     <w:multiLevelType w:val="hybridMultilevel"/>
     <w:tmpl w:val="DDC2DC26"/>
@@ -3060,7 +3496,7 @@
       </w:pPr>
     </w:lvl>
   </w:abstractNum>
-  <w:abstractNum w:abstractNumId="29" w15:restartNumberingAfterBreak="0">
+  <w:abstractNum w:abstractNumId="30" w15:restartNumberingAfterBreak="0">
     <w:nsid w:val="5F091D59"/>
     <w:multiLevelType w:val="hybridMultilevel"/>
     <w:tmpl w:val="DDC2DC26"/>
@@ -3151,7 +3587,7 @@
       </w:pPr>
     </w:lvl>
   </w:abstractNum>
-  <w:abstractNum w:abstractNumId="30" w15:restartNumberingAfterBreak="0">
+  <w:abstractNum w:abstractNumId="31" w15:restartNumberingAfterBreak="0">
     <w:nsid w:val="5F6E397F"/>
     <w:multiLevelType w:val="hybridMultilevel"/>
     <w:tmpl w:val="339C5572"/>
@@ -3261,7 +3697,7 @@
       </w:rPr>
     </w:lvl>
   </w:abstractNum>
-  <w:abstractNum w:abstractNumId="31" w15:restartNumberingAfterBreak="0">
+  <w:abstractNum w:abstractNumId="32" w15:restartNumberingAfterBreak="0">
     <w:nsid w:val="5FC42682"/>
     <w:multiLevelType w:val="multilevel"/>
     <w:tmpl w:val="1D4A03A4"/>
@@ -3406,7 +3842,7 @@
       </w:rPr>
     </w:lvl>
   </w:abstractNum>
-  <w:abstractNum w:abstractNumId="32" w15:restartNumberingAfterBreak="0">
+  <w:abstractNum w:abstractNumId="33" w15:restartNumberingAfterBreak="0">
     <w:nsid w:val="626765BC"/>
     <w:multiLevelType w:val="hybridMultilevel"/>
     <w:tmpl w:val="7590B738"/>
@@ -3498,7 +3934,7 @@
       </w:pPr>
     </w:lvl>
   </w:abstractNum>
-  <w:abstractNum w:abstractNumId="33" w15:restartNumberingAfterBreak="0">
+  <w:abstractNum w:abstractNumId="34" w15:restartNumberingAfterBreak="0">
     <w:nsid w:val="676567F9"/>
     <w:multiLevelType w:val="hybridMultilevel"/>
     <w:tmpl w:val="216CA9E8"/>
@@ -3587,7 +4023,7 @@
       </w:pPr>
     </w:lvl>
   </w:abstractNum>
-  <w:abstractNum w:abstractNumId="34" w15:restartNumberingAfterBreak="0">
+  <w:abstractNum w:abstractNumId="35" w15:restartNumberingAfterBreak="0">
     <w:nsid w:val="680435ED"/>
     <w:multiLevelType w:val="hybridMultilevel"/>
     <w:tmpl w:val="2C88BCE6"/>
@@ -3700,7 +4136,7 @@
       </w:rPr>
     </w:lvl>
   </w:abstractNum>
-  <w:abstractNum w:abstractNumId="35" w15:restartNumberingAfterBreak="0">
+  <w:abstractNum w:abstractNumId="36" w15:restartNumberingAfterBreak="0">
     <w:nsid w:val="68EC7147"/>
     <w:multiLevelType w:val="hybridMultilevel"/>
     <w:tmpl w:val="E51ACBC6"/>
@@ -3795,7 +4231,7 @@
       </w:pPr>
     </w:lvl>
   </w:abstractNum>
-  <w:abstractNum w:abstractNumId="36" w15:restartNumberingAfterBreak="0">
+  <w:abstractNum w:abstractNumId="37" w15:restartNumberingAfterBreak="0">
     <w:nsid w:val="6A1D2440"/>
     <w:multiLevelType w:val="hybridMultilevel"/>
     <w:tmpl w:val="E078DD58"/>
@@ -3908,7 +4344,7 @@
       </w:rPr>
     </w:lvl>
   </w:abstractNum>
-  <w:abstractNum w:abstractNumId="37" w15:restartNumberingAfterBreak="0">
+  <w:abstractNum w:abstractNumId="38" w15:restartNumberingAfterBreak="0">
     <w:nsid w:val="6A9C3064"/>
     <w:multiLevelType w:val="hybridMultilevel"/>
     <w:tmpl w:val="BADCFBD0"/>
@@ -4021,7 +4457,7 @@
       </w:rPr>
     </w:lvl>
   </w:abstractNum>
-  <w:abstractNum w:abstractNumId="38" w15:restartNumberingAfterBreak="0">
+  <w:abstractNum w:abstractNumId="39" w15:restartNumberingAfterBreak="0">
     <w:nsid w:val="6CF53ED3"/>
     <w:multiLevelType w:val="hybridMultilevel"/>
     <w:tmpl w:val="B0289502"/>
@@ -4134,7 +4570,7 @@
       </w:rPr>
     </w:lvl>
   </w:abstractNum>
-  <w:abstractNum w:abstractNumId="39" w15:restartNumberingAfterBreak="0">
+  <w:abstractNum w:abstractNumId="40" w15:restartNumberingAfterBreak="0">
     <w:nsid w:val="6D337A15"/>
     <w:multiLevelType w:val="hybridMultilevel"/>
     <w:tmpl w:val="93E06250"/>
@@ -4227,7 +4663,7 @@
       </w:pPr>
     </w:lvl>
   </w:abstractNum>
-  <w:abstractNum w:abstractNumId="40" w15:restartNumberingAfterBreak="0">
+  <w:abstractNum w:abstractNumId="41" w15:restartNumberingAfterBreak="0">
     <w:nsid w:val="6D8C56D8"/>
     <w:multiLevelType w:val="hybridMultilevel"/>
     <w:tmpl w:val="DED4F742"/>
@@ -4340,7 +4776,7 @@
       </w:rPr>
     </w:lvl>
   </w:abstractNum>
-  <w:abstractNum w:abstractNumId="41" w15:restartNumberingAfterBreak="0">
+  <w:abstractNum w:abstractNumId="42" w15:restartNumberingAfterBreak="0">
     <w:nsid w:val="6E157130"/>
     <w:multiLevelType w:val="hybridMultilevel"/>
     <w:tmpl w:val="17903910"/>
@@ -4453,7 +4889,7 @@
       </w:rPr>
     </w:lvl>
   </w:abstractNum>
-  <w:abstractNum w:abstractNumId="42" w15:restartNumberingAfterBreak="0">
+  <w:abstractNum w:abstractNumId="43" w15:restartNumberingAfterBreak="0">
     <w:nsid w:val="71290639"/>
     <w:multiLevelType w:val="hybridMultilevel"/>
     <w:tmpl w:val="4BAA329E"/>
@@ -4566,7 +5002,7 @@
       </w:rPr>
     </w:lvl>
   </w:abstractNum>
-  <w:abstractNum w:abstractNumId="43" w15:restartNumberingAfterBreak="0">
+  <w:abstractNum w:abstractNumId="44" w15:restartNumberingAfterBreak="0">
     <w:nsid w:val="723110A6"/>
     <w:multiLevelType w:val="hybridMultilevel"/>
     <w:tmpl w:val="B178BD1C"/>
@@ -4655,7 +5091,7 @@
       </w:pPr>
     </w:lvl>
   </w:abstractNum>
-  <w:abstractNum w:abstractNumId="44" w15:restartNumberingAfterBreak="0">
+  <w:abstractNum w:abstractNumId="45" w15:restartNumberingAfterBreak="0">
     <w:nsid w:val="729A5D31"/>
     <w:multiLevelType w:val="hybridMultilevel"/>
     <w:tmpl w:val="061CB04A"/>
@@ -4743,7 +5179,7 @@
       </w:pPr>
     </w:lvl>
   </w:abstractNum>
-  <w:abstractNum w:abstractNumId="45" w15:restartNumberingAfterBreak="0">
+  <w:abstractNum w:abstractNumId="46" w15:restartNumberingAfterBreak="0">
     <w:nsid w:val="73E44F22"/>
     <w:multiLevelType w:val="hybridMultilevel"/>
     <w:tmpl w:val="2188DF52"/>
@@ -4833,25 +5269,25 @@
     <w:abstractNumId w:val="20"/>
   </w:num>
   <w:num w:numId="2" w16cid:durableId="607587131">
-    <w:abstractNumId w:val="28"/>
+    <w:abstractNumId w:val="29"/>
   </w:num>
   <w:num w:numId="3" w16cid:durableId="422726381">
     <w:abstractNumId w:val="6"/>
   </w:num>
   <w:num w:numId="4" w16cid:durableId="514542191">
-    <w:abstractNumId w:val="42"/>
+    <w:abstractNumId w:val="43"/>
   </w:num>
   <w:num w:numId="5" w16cid:durableId="256912378">
-    <w:abstractNumId w:val="29"/>
+    <w:abstractNumId w:val="30"/>
   </w:num>
   <w:num w:numId="6" w16cid:durableId="627009035">
     <w:abstractNumId w:val="5"/>
   </w:num>
   <w:num w:numId="7" w16cid:durableId="1177572536">
-    <w:abstractNumId w:val="39"/>
+    <w:abstractNumId w:val="40"/>
   </w:num>
   <w:num w:numId="8" w16cid:durableId="757795650">
-    <w:abstractNumId w:val="44"/>
+    <w:abstractNumId w:val="45"/>
   </w:num>
   <w:num w:numId="9" w16cid:durableId="887453666">
     <w:abstractNumId w:val="2"/>
@@ -4860,16 +5296,16 @@
     <w:abstractNumId w:val="16"/>
   </w:num>
   <w:num w:numId="11" w16cid:durableId="1730692433">
-    <w:abstractNumId w:val="34"/>
+    <w:abstractNumId w:val="35"/>
   </w:num>
   <w:num w:numId="12" w16cid:durableId="288584824">
+    <w:abstractNumId w:val="37"/>
+  </w:num>
+  <w:num w:numId="13" w16cid:durableId="96028398">
     <w:abstractNumId w:val="36"/>
   </w:num>
-  <w:num w:numId="13" w16cid:durableId="96028398">
-    <w:abstractNumId w:val="35"/>
-  </w:num>
   <w:num w:numId="14" w16cid:durableId="1754006399">
-    <w:abstractNumId w:val="25"/>
+    <w:abstractNumId w:val="26"/>
   </w:num>
   <w:num w:numId="15" w16cid:durableId="597492835">
     <w:abstractNumId w:val="19"/>
@@ -4878,10 +5314,10 @@
     <w:abstractNumId w:val="11"/>
   </w:num>
   <w:num w:numId="17" w16cid:durableId="1698694055">
-    <w:abstractNumId w:val="26"/>
+    <w:abstractNumId w:val="27"/>
   </w:num>
   <w:num w:numId="18" w16cid:durableId="470950169">
-    <w:abstractNumId w:val="45"/>
+    <w:abstractNumId w:val="46"/>
   </w:num>
   <w:num w:numId="19" w16cid:durableId="1882207619">
     <w:abstractNumId w:val="8"/>
@@ -4890,25 +5326,25 @@
     <w:abstractNumId w:val="14"/>
   </w:num>
   <w:num w:numId="21" w16cid:durableId="1351369991">
-    <w:abstractNumId w:val="23"/>
+    <w:abstractNumId w:val="24"/>
   </w:num>
   <w:num w:numId="22" w16cid:durableId="2128769939">
     <w:abstractNumId w:val="7"/>
   </w:num>
   <w:num w:numId="23" w16cid:durableId="289898126">
-    <w:abstractNumId w:val="38"/>
+    <w:abstractNumId w:val="39"/>
   </w:num>
   <w:num w:numId="24" w16cid:durableId="915750175">
     <w:abstractNumId w:val="4"/>
   </w:num>
   <w:num w:numId="25" w16cid:durableId="1069690955">
-    <w:abstractNumId w:val="27"/>
+    <w:abstractNumId w:val="28"/>
   </w:num>
   <w:num w:numId="26" w16cid:durableId="396824634">
     <w:abstractNumId w:val="15"/>
   </w:num>
   <w:num w:numId="27" w16cid:durableId="1333876950">
-    <w:abstractNumId w:val="32"/>
+    <w:abstractNumId w:val="33"/>
   </w:num>
   <w:num w:numId="28" w16cid:durableId="357632932">
     <w:abstractNumId w:val="18"/>
@@ -4917,22 +5353,22 @@
     <w:abstractNumId w:val="0"/>
   </w:num>
   <w:num w:numId="30" w16cid:durableId="2099591763">
-    <w:abstractNumId w:val="21"/>
+    <w:abstractNumId w:val="22"/>
   </w:num>
   <w:num w:numId="31" w16cid:durableId="881401098">
     <w:abstractNumId w:val="1"/>
   </w:num>
   <w:num w:numId="32" w16cid:durableId="761147183">
-    <w:abstractNumId w:val="22"/>
+    <w:abstractNumId w:val="23"/>
   </w:num>
   <w:num w:numId="33" w16cid:durableId="1796560131">
     <w:abstractNumId w:val="17"/>
   </w:num>
   <w:num w:numId="34" w16cid:durableId="1848211252">
-    <w:abstractNumId w:val="37"/>
+    <w:abstractNumId w:val="38"/>
   </w:num>
   <w:num w:numId="35" w16cid:durableId="1721317058">
-    <w:abstractNumId w:val="33"/>
+    <w:abstractNumId w:val="34"/>
   </w:num>
   <w:num w:numId="36" w16cid:durableId="784229189">
     <w:abstractNumId w:val="9"/>
@@ -4941,34 +5377,37 @@
     <w:abstractNumId w:val="13"/>
   </w:num>
   <w:num w:numId="38" w16cid:durableId="1699770206">
-    <w:abstractNumId w:val="43"/>
+    <w:abstractNumId w:val="44"/>
   </w:num>
   <w:num w:numId="39" w16cid:durableId="1492060981">
-    <w:abstractNumId w:val="31"/>
+    <w:abstractNumId w:val="32"/>
   </w:num>
   <w:num w:numId="40" w16cid:durableId="1195970637">
-    <w:abstractNumId w:val="31"/>
+    <w:abstractNumId w:val="32"/>
   </w:num>
   <w:num w:numId="41" w16cid:durableId="1685206335">
-    <w:abstractNumId w:val="40"/>
+    <w:abstractNumId w:val="41"/>
   </w:num>
   <w:num w:numId="42" w16cid:durableId="117846495">
-    <w:abstractNumId w:val="41"/>
+    <w:abstractNumId w:val="42"/>
   </w:num>
   <w:num w:numId="43" w16cid:durableId="1807235936">
-    <w:abstractNumId w:val="30"/>
+    <w:abstractNumId w:val="31"/>
   </w:num>
   <w:num w:numId="44" w16cid:durableId="1531063592">
     <w:abstractNumId w:val="10"/>
   </w:num>
   <w:num w:numId="45" w16cid:durableId="1812940125">
-    <w:abstractNumId w:val="24"/>
+    <w:abstractNumId w:val="25"/>
   </w:num>
   <w:num w:numId="46" w16cid:durableId="712656600">
     <w:abstractNumId w:val="3"/>
   </w:num>
   <w:num w:numId="47" w16cid:durableId="1871063576">
     <w:abstractNumId w:val="12"/>
+  </w:num>
+  <w:num w:numId="48" w16cid:durableId="1238634251">
+    <w:abstractNumId w:val="21"/>
   </w:num>
   <w:numIdMacAtCleanup w:val="10"/>
 </w:numbering>

</xml_diff>